<commit_message>
Update Guided Capstone Project Report.docx
</commit_message>
<xml_diff>
--- a/Report and presentation/Guided Capstone Project Report.docx
+++ b/Report and presentation/Guided Capstone Project Report.docx
@@ -57,7 +57,56 @@
           <w:sz w:val="21"/>
           <w:szCs w:val="21"/>
         </w:rPr>
-        <w:t xml:space="preserve">The Big Mountain Resort, which is a ski resort in Montana, charges a premium price of $81 adult weekend price, which is higher than most resorts in its market segment. The Big Mountain is looking for a proper adjustment of pricing and business strategy to increase the revenue by at least 15% at the end of the incoming ski season. The report is aiming to evaluate the price rationality, or possible investments needed for Big Mountain resort to increase its revenue by a price prediction model. A price model is generated by analyzing and comparing datasets of price and features from the nationwide resort in the market segment. The model states the current price has good support by the resort’s facility. However, </w:t>
+        <w:t xml:space="preserve">The Big Mountain Resort, which is a ski resort in Montana, charges a premium price of $81 adult weekend price, which is higher than most resorts in its market segment. </w:t>
+      </w:r>
+      <w:r>
+        <w:rPr>
+          <w:rFonts w:ascii="Arial" w:eastAsia="Times New Roman" w:hAnsi="Arial" w:cs="Arial"/>
+          <w:color w:val="000000"/>
+          <w:sz w:val="21"/>
+          <w:szCs w:val="21"/>
+        </w:rPr>
+        <w:t xml:space="preserve">There is </w:t>
+      </w:r>
+      <w:proofErr w:type="spellStart"/>
+      <w:proofErr w:type="gramStart"/>
+      <w:r>
+        <w:rPr>
+          <w:rFonts w:ascii="Arial" w:eastAsia="Times New Roman" w:hAnsi="Arial" w:cs="Arial"/>
+          <w:color w:val="000000"/>
+          <w:sz w:val="21"/>
+          <w:szCs w:val="21"/>
+        </w:rPr>
+        <w:t>a</w:t>
+      </w:r>
+      <w:proofErr w:type="spellEnd"/>
+      <w:proofErr w:type="gramEnd"/>
+      <w:r>
+        <w:rPr>
+          <w:rFonts w:ascii="Arial" w:eastAsia="Times New Roman" w:hAnsi="Arial" w:cs="Arial"/>
+          <w:color w:val="000000"/>
+          <w:sz w:val="21"/>
+          <w:szCs w:val="21"/>
+        </w:rPr>
+        <w:t xml:space="preserve"> additional </w:t>
+      </w:r>
+      <w:r>
+        <w:rPr>
+          <w:rFonts w:ascii="Arial" w:eastAsia="Times New Roman" w:hAnsi="Arial" w:cs="Arial"/>
+          <w:color w:val="000000"/>
+          <w:sz w:val="21"/>
+          <w:szCs w:val="21"/>
+        </w:rPr>
+        <w:t>$1.5M annual cost after the Big Mountain newly installed a chairlift. Therefore, t</w:t>
+      </w:r>
+      <w:r>
+        <w:rPr>
+          <w:rFonts w:ascii="Arial" w:eastAsia="Times New Roman" w:hAnsi="Arial" w:cs="Arial"/>
+          <w:color w:val="000000"/>
+          <w:sz w:val="21"/>
+          <w:szCs w:val="21"/>
+        </w:rPr>
+        <w:t xml:space="preserve">he Big Mountain is looking for a proper adjustment of pricing and business strategy to increase the revenue at the end of the incoming ski season. The report is aiming to evaluate the price rationality, or possible investments needed for Big Mountain resort to increase its revenue by a price prediction model. A price model is generated by analyzing and comparing datasets of price and features from the nationwide resort in the market segment. The model states the current price has good support by the resort’s facility. However, </w:t>
       </w:r>
       <w:r>
         <w:rPr>

</xml_diff>